<commit_message>
Added notebook outline and video 3 outline with outro
</commit_message>
<xml_diff>
--- a/Video Scripts/notebook outline.docx
+++ b/Video Scripts/notebook outline.docx
@@ -89,6 +89,12 @@
         <w:rPr>
           <w:rFonts w:ascii="Verdana" w:hAnsi="Verdana"/>
         </w:rPr>
+        <w:t xml:space="preserve">[Have some pages already listed] </w:t>
+      </w:r>
+      <w:r>
+        <w:rPr>
+          <w:rFonts w:ascii="Verdana" w:hAnsi="Verdana"/>
+        </w:rPr>
         <w:t>To begin, you can find the notebook section by clicking on this tab</w:t>
       </w:r>
       <w:r>
@@ -107,7 +113,13 @@
         <w:rPr>
           <w:rFonts w:ascii="Verdana" w:hAnsi="Verdana"/>
         </w:rPr>
-        <w:t>(add pages)</w:t>
+        <w:t>Notebooks are a simple way to store any information necessary from school lectures to grocery lists</w:t>
+      </w:r>
+      <w:r>
+        <w:rPr>
+          <w:rFonts w:ascii="Verdana" w:hAnsi="Verdana"/>
+        </w:rPr>
+        <w:t>.</w:t>
       </w:r>
       <w:r>
         <w:rPr>
@@ -119,8 +131,39 @@
         <w:rPr>
           <w:rFonts w:ascii="Verdana" w:hAnsi="Verdana"/>
         </w:rPr>
-        <w:t>Notebooks are a simple way to store any information necessary from school lectures to grocery lists</w:t>
-      </w:r>
+        <w:t>You can organize them into folder</w:t>
+      </w:r>
+      <w:r>
+        <w:rPr>
+          <w:rFonts w:ascii="Verdana" w:hAnsi="Verdana"/>
+        </w:rPr>
+        <w:t>s</w:t>
+      </w:r>
+      <w:r>
+        <w:rPr>
+          <w:rFonts w:ascii="Verdana" w:hAnsi="Verdana"/>
+        </w:rPr>
+        <w:t xml:space="preserve"> and keep a</w:t>
+      </w:r>
+      <w:r>
+        <w:rPr>
+          <w:rFonts w:ascii="Verdana" w:hAnsi="Verdana"/>
+        </w:rPr>
+        <w:t xml:space="preserve"> </w:t>
+      </w:r>
+      <w:r>
+        <w:rPr>
+          <w:rFonts w:ascii="Verdana" w:hAnsi="Verdana"/>
+        </w:rPr>
+        <w:t xml:space="preserve">large </w:t>
+      </w:r>
+      <w:r>
+        <w:rPr>
+          <w:rFonts w:ascii="Verdana" w:hAnsi="Verdana"/>
+        </w:rPr>
+        <w:t>amount of information stored</w:t>
+      </w:r>
+      <w:proofErr w:type="gramStart"/>
       <w:r>
         <w:rPr>
           <w:rFonts w:ascii="Verdana" w:hAnsi="Verdana"/>
@@ -131,25 +174,92 @@
         <w:rPr>
           <w:rFonts w:ascii="Verdana" w:hAnsi="Verdana"/>
         </w:rPr>
+        <w:t>[</w:t>
+      </w:r>
+      <w:proofErr w:type="gramEnd"/>
+      <w:r>
+        <w:rPr>
+          <w:rFonts w:ascii="Verdana" w:hAnsi="Verdana"/>
+        </w:rPr>
+        <w:t>Add page while saying previous sentence]</w:t>
+      </w:r>
+      <w:r>
+        <w:rPr>
+          <w:rFonts w:ascii="Verdana" w:hAnsi="Verdana"/>
+        </w:rPr>
+        <w:t xml:space="preserve"> I just added a notebook</w:t>
+      </w:r>
+      <w:r>
+        <w:rPr>
+          <w:rFonts w:ascii="Verdana" w:hAnsi="Verdana"/>
+        </w:rPr>
+        <w:t>/page</w:t>
+      </w:r>
+      <w:r>
+        <w:rPr>
+          <w:rFonts w:ascii="Verdana" w:hAnsi="Verdana"/>
+        </w:rPr>
+        <w:t xml:space="preserve"> called Class Schedule by clicking on the “add page” button</w:t>
+      </w:r>
+      <w:r>
+        <w:rPr>
+          <w:rFonts w:ascii="Verdana" w:hAnsi="Verdana"/>
+        </w:rPr>
+        <w:t xml:space="preserve">. </w:t>
+      </w:r>
+      <w:r>
+        <w:rPr>
+          <w:rFonts w:ascii="Verdana" w:hAnsi="Verdana"/>
+        </w:rPr>
+        <w:t xml:space="preserve">[Type while saying] </w:t>
+      </w:r>
+      <w:r>
+        <w:rPr>
+          <w:rFonts w:ascii="Verdana" w:hAnsi="Verdana"/>
+        </w:rPr>
+        <w:t xml:space="preserve">I’m </w:t>
+      </w:r>
+      <w:r>
+        <w:rPr>
+          <w:rFonts w:ascii="Verdana" w:hAnsi="Verdana"/>
+        </w:rPr>
+        <w:t xml:space="preserve">going to list </w:t>
+      </w:r>
+      <w:r>
+        <w:rPr>
+          <w:rFonts w:ascii="Verdana" w:hAnsi="Verdana"/>
+        </w:rPr>
+        <w:t>all my classes</w:t>
+      </w:r>
+      <w:r>
+        <w:rPr>
+          <w:rFonts w:ascii="Verdana" w:hAnsi="Verdana"/>
+        </w:rPr>
+        <w:t>, class times and room numbers</w:t>
+      </w:r>
+      <w:r>
+        <w:rPr>
+          <w:rFonts w:ascii="Verdana" w:hAnsi="Verdana"/>
+        </w:rPr>
+        <w:t xml:space="preserve"> for this semester</w:t>
+      </w:r>
+      <w:r>
+        <w:rPr>
+          <w:rFonts w:ascii="Verdana" w:hAnsi="Verdana"/>
+        </w:rPr>
+        <w:t>.</w:t>
+      </w:r>
+      <w:r>
+        <w:rPr>
+          <w:rFonts w:ascii="Verdana" w:hAnsi="Verdana"/>
+        </w:rPr>
         <w:t xml:space="preserve"> </w:t>
       </w:r>
       <w:r>
         <w:rPr>
           <w:rFonts w:ascii="Verdana" w:hAnsi="Verdana"/>
         </w:rPr>
-        <w:t>You can organize them into folder</w:t>
-      </w:r>
-      <w:r>
-        <w:rPr>
-          <w:rFonts w:ascii="Verdana" w:hAnsi="Verdana"/>
-        </w:rPr>
-        <w:t>s</w:t>
-      </w:r>
-      <w:r>
-        <w:rPr>
-          <w:rFonts w:ascii="Verdana" w:hAnsi="Verdana"/>
-        </w:rPr>
-        <w:t xml:space="preserve"> and keep a</w:t>
+        <w:t>Toodledo supports these</w:t>
       </w:r>
       <w:r>
         <w:rPr>
@@ -161,99 +271,19 @@
         <w:rPr>
           <w:rFonts w:ascii="Verdana" w:hAnsi="Verdana"/>
         </w:rPr>
-        <w:t xml:space="preserve">large </w:t>
-      </w:r>
-      <w:r>
-        <w:rPr>
-          <w:rFonts w:ascii="Verdana" w:hAnsi="Verdana"/>
-        </w:rPr>
-        <w:t>amount of information stored. I just added a notebook</w:t>
-      </w:r>
-      <w:r>
-        <w:rPr>
-          <w:rFonts w:ascii="Verdana" w:hAnsi="Verdana"/>
-        </w:rPr>
-        <w:t>/page</w:t>
-      </w:r>
-      <w:r>
-        <w:rPr>
-          <w:rFonts w:ascii="Verdana" w:hAnsi="Verdana"/>
-        </w:rPr>
-        <w:t xml:space="preserve"> called Class Schedule by clicking on the “add page” button</w:t>
-      </w:r>
-      <w:r>
-        <w:rPr>
-          <w:rFonts w:ascii="Verdana" w:hAnsi="Verdana"/>
-        </w:rPr>
-        <w:t xml:space="preserve">. I’m </w:t>
-      </w:r>
-      <w:r>
-        <w:rPr>
-          <w:rFonts w:ascii="Verdana" w:hAnsi="Verdana"/>
-        </w:rPr>
-        <w:t xml:space="preserve">going to list </w:t>
-      </w:r>
-      <w:r>
-        <w:rPr>
-          <w:rFonts w:ascii="Verdana" w:hAnsi="Verdana"/>
-        </w:rPr>
-        <w:t>all my classes</w:t>
-      </w:r>
-      <w:r>
-        <w:rPr>
-          <w:rFonts w:ascii="Verdana" w:hAnsi="Verdana"/>
-        </w:rPr>
-        <w:t>, class times and room numbers</w:t>
-      </w:r>
-      <w:r>
-        <w:rPr>
-          <w:rFonts w:ascii="Verdana" w:hAnsi="Verdana"/>
-        </w:rPr>
-        <w:t xml:space="preserve"> for this semester</w:t>
-      </w:r>
-      <w:r>
-        <w:rPr>
-          <w:rFonts w:ascii="Verdana" w:hAnsi="Verdana"/>
-        </w:rPr>
-        <w:t>.</w:t>
-      </w:r>
-      <w:r>
-        <w:rPr>
-          <w:rFonts w:ascii="Verdana" w:hAnsi="Verdana"/>
-        </w:rPr>
-        <w:t xml:space="preserve"> </w:t>
-      </w:r>
-      <w:r>
-        <w:rPr>
-          <w:rFonts w:ascii="Verdana" w:hAnsi="Verdana"/>
-        </w:rPr>
-        <w:t>(</w:t>
-      </w:r>
-      <w:proofErr w:type="gramStart"/>
-      <w:r>
-        <w:rPr>
-          <w:rFonts w:ascii="Verdana" w:hAnsi="Verdana"/>
-        </w:rPr>
-        <w:t>point</w:t>
-      </w:r>
-      <w:proofErr w:type="gramEnd"/>
-      <w:r>
-        <w:rPr>
-          <w:rFonts w:ascii="Verdana" w:hAnsi="Verdana"/>
-        </w:rPr>
-        <w:t>)Toodledo supports these</w:t>
-      </w:r>
-      <w:r>
-        <w:rPr>
-          <w:rFonts w:ascii="Verdana" w:hAnsi="Verdana"/>
-        </w:rPr>
-        <w:t xml:space="preserve"> </w:t>
-      </w:r>
-      <w:r>
-        <w:rPr>
-          <w:rFonts w:ascii="Verdana" w:hAnsi="Verdana"/>
-        </w:rPr>
-        <w:t>HTML tags shown here, so I will use the “bold” tag for my class names. There I just finished inputting my class information and I’m going to click here to save.</w:t>
+        <w:t>HTML tags shown here</w:t>
+      </w:r>
+      <w:r>
+        <w:rPr>
+          <w:rFonts w:ascii="Verdana" w:hAnsi="Verdana"/>
+        </w:rPr>
+        <w:t xml:space="preserve"> [point]</w:t>
+      </w:r>
+      <w:r>
+        <w:rPr>
+          <w:rFonts w:ascii="Verdana" w:hAnsi="Verdana"/>
+        </w:rPr>
+        <w:t>, so I will use the “bold” tag for my class names. There I just finished inputting my class information and I’m going to click here to save.</w:t>
       </w:r>
     </w:p>
     <w:p>
@@ -273,13 +303,37 @@
         <w:rPr>
           <w:rFonts w:ascii="Verdana" w:hAnsi="Verdana"/>
         </w:rPr>
-        <w:t>Here you’ll find</w:t>
-      </w:r>
-      <w:r>
-        <w:rPr>
-          <w:rFonts w:ascii="Verdana" w:hAnsi="Verdana"/>
-        </w:rPr>
-        <w:t xml:space="preserve"> your list of folders, which conveniently transfer over to the notebook section, but I’m going to add some additional folders</w:t>
+        <w:t>If you click on folders</w:t>
+      </w:r>
+      <w:r>
+        <w:rPr>
+          <w:rFonts w:ascii="Verdana" w:hAnsi="Verdana"/>
+        </w:rPr>
+        <w:t>,</w:t>
+      </w:r>
+      <w:r>
+        <w:rPr>
+          <w:rFonts w:ascii="Verdana" w:hAnsi="Verdana"/>
+        </w:rPr>
+        <w:t xml:space="preserve"> you’ll see them listed here. Folders </w:t>
+      </w:r>
+      <w:r>
+        <w:rPr>
+          <w:rFonts w:ascii="Verdana" w:hAnsi="Verdana"/>
+        </w:rPr>
+        <w:t xml:space="preserve">conveniently transfer over </w:t>
+      </w:r>
+      <w:r>
+        <w:rPr>
+          <w:rFonts w:ascii="Verdana" w:hAnsi="Verdana"/>
+        </w:rPr>
+        <w:t>from the task</w:t>
+      </w:r>
+      <w:r>
+        <w:rPr>
+          <w:rFonts w:ascii="Verdana" w:hAnsi="Verdana"/>
+        </w:rPr>
+        <w:t xml:space="preserve"> section, but I’m going to add some additional folders</w:t>
       </w:r>
       <w:r>
         <w:rPr>
@@ -353,7 +407,7 @@
         <w:rPr>
           <w:rFonts w:ascii="Verdana" w:hAnsi="Verdana"/>
         </w:rPr>
-        <w:t xml:space="preserve"> (</w:t>
+        <w:t xml:space="preserve"> [</w:t>
       </w:r>
       <w:proofErr w:type="gramStart"/>
       <w:r>
@@ -367,7 +421,13 @@
         <w:rPr>
           <w:rFonts w:ascii="Verdana" w:hAnsi="Verdana"/>
         </w:rPr>
-        <w:t xml:space="preserve"> on sort) </w:t>
+        <w:t xml:space="preserve"> on sort]</w:t>
+      </w:r>
+      <w:r>
+        <w:rPr>
+          <w:rFonts w:ascii="Verdana" w:hAnsi="Verdana"/>
+        </w:rPr>
+        <w:t xml:space="preserve"> </w:t>
       </w:r>
       <w:r>
         <w:rPr>
@@ -409,7 +469,19 @@
         <w:rPr>
           <w:rFonts w:ascii="Verdana" w:hAnsi="Verdana"/>
         </w:rPr>
-        <w:t xml:space="preserve"> individual dividers by clicking here and here you can print your list of notebooks along with the content in the notebook you choose.</w:t>
+        <w:t xml:space="preserve"> individual dividers by clicking here and here you can print your list of notebooks along with the con</w:t>
+      </w:r>
+      <w:r>
+        <w:rPr>
+          <w:rFonts w:ascii="Verdana" w:hAnsi="Verdana"/>
+        </w:rPr>
+        <w:t>tent of</w:t>
+      </w:r>
+      <w:r>
+        <w:rPr>
+          <w:rFonts w:ascii="Verdana" w:hAnsi="Verdana"/>
+        </w:rPr>
+        <w:t xml:space="preserve"> the notebook you choose.</w:t>
       </w:r>
     </w:p>
     <w:p>
@@ -429,10 +501,54 @@
         <w:rPr>
           <w:rFonts w:ascii="Verdana" w:hAnsi="Verdana"/>
         </w:rPr>
-        <w:t>You’ve just learned about the function of our important notebook section. To learn more about Toodledo, you should watch some of our other tutorial video, which can be found on the Toodledo help page. I hope that this video has helped you understand the basics of our service and I hope that Toodledo can help you stay organized and more productive. Thanks for signing up and again welcome to Toodledo.</w:t>
+        <w:t>You’ve just learned about the function of our important notebook section.</w:t>
+      </w:r>
+      <w:r>
+        <w:rPr>
+          <w:rFonts w:ascii="Verdana" w:hAnsi="Verdana"/>
+        </w:rPr>
+        <w:t xml:space="preserve"> In the next video we will learn about the collaboration feature.</w:t>
+      </w:r>
+      <w:r>
+        <w:rPr>
+          <w:rFonts w:ascii="Verdana" w:hAnsi="Verdana"/>
+        </w:rPr>
+        <w:t xml:space="preserve"> </w:t>
+      </w:r>
+      <w:proofErr w:type="spellStart"/>
+      <w:r>
+        <w:rPr>
+          <w:rFonts w:ascii="Verdana" w:hAnsi="Verdana"/>
+        </w:rPr>
+        <w:t>Toodeldo</w:t>
+      </w:r>
+      <w:proofErr w:type="spellEnd"/>
+      <w:r>
+        <w:rPr>
+          <w:rFonts w:ascii="Verdana" w:hAnsi="Verdana"/>
+        </w:rPr>
+        <w:t xml:space="preserve"> is an extremely powerful to-do list than can be customized to work according to your specific needs. </w:t>
+      </w:r>
+      <w:r>
+        <w:rPr>
+          <w:rFonts w:ascii="Verdana" w:hAnsi="Verdana"/>
+        </w:rPr>
+        <w:t>I hope that this video has helped you understand the basics of our service and I hope that Toodledo can help you stay organized and</w:t>
+      </w:r>
+      <w:r>
+        <w:rPr>
+          <w:rFonts w:ascii="Verdana" w:hAnsi="Verdana"/>
+        </w:rPr>
+        <w:t xml:space="preserve"> be</w:t>
       </w:r>
       <w:bookmarkStart w:id="0" w:name="_GoBack"/>
       <w:bookmarkEnd w:id="0"/>
+      <w:r>
+        <w:rPr>
+          <w:rFonts w:ascii="Verdana" w:hAnsi="Verdana"/>
+        </w:rPr>
+        <w:t xml:space="preserve"> more productive. Thanks for signing up and again welcome to Toodledo.</w:t>
+      </w:r>
     </w:p>
     <w:sectPr>
       <w:pgSz w:w="12240" w:h="15840"/>

</xml_diff>

<commit_message>
Added notebook video outline
</commit_message>
<xml_diff>
--- a/Video Scripts/notebook outline.docx
+++ b/Video Scripts/notebook outline.docx
@@ -12,7 +12,13 @@
         <w:rPr>
           <w:rFonts w:ascii="Verdana" w:hAnsi="Verdana"/>
         </w:rPr>
-        <w:t>Hello and thank you for choosing Toodledo. In this video you will lear</w:t>
+        <w:t>Welcome</w:t>
+      </w:r>
+      <w:r>
+        <w:rPr>
+          <w:rFonts w:ascii="Verdana" w:hAnsi="Verdana"/>
+        </w:rPr>
+        <w:t xml:space="preserve"> and thank you for choosing Toodledo. In this video you will lear</w:t>
       </w:r>
       <w:r>
         <w:rPr>
@@ -89,12 +95,6 @@
         <w:rPr>
           <w:rFonts w:ascii="Verdana" w:hAnsi="Verdana"/>
         </w:rPr>
-        <w:t xml:space="preserve">[Have some pages already listed] </w:t>
-      </w:r>
-      <w:r>
-        <w:rPr>
-          <w:rFonts w:ascii="Verdana" w:hAnsi="Verdana"/>
-        </w:rPr>
         <w:t>To begin, you can find the notebook section by clicking on this tab</w:t>
       </w:r>
       <w:r>
@@ -181,13 +181,45 @@
         <w:rPr>
           <w:rFonts w:ascii="Verdana" w:hAnsi="Verdana"/>
         </w:rPr>
-        <w:t>Add page while saying previous sentence]</w:t>
-      </w:r>
-      <w:r>
-        <w:rPr>
-          <w:rFonts w:ascii="Verdana" w:hAnsi="Verdana"/>
-        </w:rPr>
-        <w:t xml:space="preserve"> I just added a notebook</w:t>
+        <w:t>Add page</w:t>
+      </w:r>
+      <w:r>
+        <w:rPr>
+          <w:rFonts w:ascii="Verdana" w:hAnsi="Verdana"/>
+        </w:rPr>
+        <w:t>s</w:t>
+      </w:r>
+      <w:bookmarkStart w:id="0" w:name="_GoBack"/>
+      <w:bookmarkEnd w:id="0"/>
+      <w:r>
+        <w:rPr>
+          <w:rFonts w:ascii="Verdana" w:hAnsi="Verdana"/>
+        </w:rPr>
+        <w:t xml:space="preserve"> while saying previous sentence]</w:t>
+      </w:r>
+      <w:r>
+        <w:rPr>
+          <w:rFonts w:ascii="Verdana" w:hAnsi="Verdana"/>
+        </w:rPr>
+        <w:t xml:space="preserve"> I just added a</w:t>
+      </w:r>
+      <w:r>
+        <w:rPr>
+          <w:rFonts w:ascii="Verdana" w:hAnsi="Verdana"/>
+        </w:rPr>
+        <w:t xml:space="preserve"> couple</w:t>
+      </w:r>
+      <w:r>
+        <w:rPr>
+          <w:rFonts w:ascii="Verdana" w:hAnsi="Verdana"/>
+        </w:rPr>
+        <w:t xml:space="preserve"> notebook</w:t>
+      </w:r>
+      <w:r>
+        <w:rPr>
+          <w:rFonts w:ascii="Verdana" w:hAnsi="Verdana"/>
+        </w:rPr>
+        <w:t>s</w:t>
       </w:r>
       <w:r>
         <w:rPr>
@@ -199,7 +231,13 @@
         <w:rPr>
           <w:rFonts w:ascii="Verdana" w:hAnsi="Verdana"/>
         </w:rPr>
-        <w:t xml:space="preserve"> called Class Schedule by clicking on the “add page” button</w:t>
+        <w:t>s</w:t>
+      </w:r>
+      <w:r>
+        <w:rPr>
+          <w:rFonts w:ascii="Verdana" w:hAnsi="Verdana"/>
+        </w:rPr>
+        <w:t xml:space="preserve"> by clicking on the “add page” button</w:t>
       </w:r>
       <w:r>
         <w:rPr>
@@ -217,25 +255,13 @@
         <w:rPr>
           <w:rFonts w:ascii="Verdana" w:hAnsi="Verdana"/>
         </w:rPr>
-        <w:t xml:space="preserve">I’m </w:t>
-      </w:r>
-      <w:r>
-        <w:rPr>
-          <w:rFonts w:ascii="Verdana" w:hAnsi="Verdana"/>
-        </w:rPr>
-        <w:t xml:space="preserve">going to list </w:t>
-      </w:r>
-      <w:r>
-        <w:rPr>
-          <w:rFonts w:ascii="Verdana" w:hAnsi="Verdana"/>
-        </w:rPr>
-        <w:t>all my classes</w:t>
-      </w:r>
-      <w:r>
-        <w:rPr>
-          <w:rFonts w:ascii="Verdana" w:hAnsi="Verdana"/>
-        </w:rPr>
-        <w:t>, class times and room numbers</w:t>
+        <w:t>Now I’m going to edit my spring semester notebook and add my</w:t>
+      </w:r>
+      <w:r>
+        <w:rPr>
+          <w:rFonts w:ascii="Verdana" w:hAnsi="Verdana"/>
+        </w:rPr>
+        <w:t xml:space="preserve"> class times and room numbers</w:t>
       </w:r>
       <w:r>
         <w:rPr>
@@ -541,8 +567,6 @@
         </w:rPr>
         <w:t xml:space="preserve"> be</w:t>
       </w:r>
-      <w:bookmarkStart w:id="0" w:name="_GoBack"/>
-      <w:bookmarkEnd w:id="0"/>
       <w:r>
         <w:rPr>
           <w:rFonts w:ascii="Verdana" w:hAnsi="Verdana"/>

</xml_diff>

<commit_message>
Revert "Added notebook video outline"
This reverts commit 950135d5f629f4c2c6463a720ff116eea46373bf.
</commit_message>
<xml_diff>
--- a/Video Scripts/notebook outline.docx
+++ b/Video Scripts/notebook outline.docx
@@ -12,13 +12,7 @@
         <w:rPr>
           <w:rFonts w:ascii="Verdana" w:hAnsi="Verdana"/>
         </w:rPr>
-        <w:t>Welcome</w:t>
-      </w:r>
-      <w:r>
-        <w:rPr>
-          <w:rFonts w:ascii="Verdana" w:hAnsi="Verdana"/>
-        </w:rPr>
-        <w:t xml:space="preserve"> and thank you for choosing Toodledo. In this video you will lear</w:t>
+        <w:t>Hello and thank you for choosing Toodledo. In this video you will lear</w:t>
       </w:r>
       <w:r>
         <w:rPr>
@@ -95,6 +89,12 @@
         <w:rPr>
           <w:rFonts w:ascii="Verdana" w:hAnsi="Verdana"/>
         </w:rPr>
+        <w:t xml:space="preserve">[Have some pages already listed] </w:t>
+      </w:r>
+      <w:r>
+        <w:rPr>
+          <w:rFonts w:ascii="Verdana" w:hAnsi="Verdana"/>
+        </w:rPr>
         <w:t>To begin, you can find the notebook section by clicking on this tab</w:t>
       </w:r>
       <w:r>
@@ -181,45 +181,13 @@
         <w:rPr>
           <w:rFonts w:ascii="Verdana" w:hAnsi="Verdana"/>
         </w:rPr>
-        <w:t>Add page</w:t>
-      </w:r>
-      <w:r>
-        <w:rPr>
-          <w:rFonts w:ascii="Verdana" w:hAnsi="Verdana"/>
-        </w:rPr>
-        <w:t>s</w:t>
-      </w:r>
-      <w:bookmarkStart w:id="0" w:name="_GoBack"/>
-      <w:bookmarkEnd w:id="0"/>
-      <w:r>
-        <w:rPr>
-          <w:rFonts w:ascii="Verdana" w:hAnsi="Verdana"/>
-        </w:rPr>
-        <w:t xml:space="preserve"> while saying previous sentence]</w:t>
-      </w:r>
-      <w:r>
-        <w:rPr>
-          <w:rFonts w:ascii="Verdana" w:hAnsi="Verdana"/>
-        </w:rPr>
-        <w:t xml:space="preserve"> I just added a</w:t>
-      </w:r>
-      <w:r>
-        <w:rPr>
-          <w:rFonts w:ascii="Verdana" w:hAnsi="Verdana"/>
-        </w:rPr>
-        <w:t xml:space="preserve"> couple</w:t>
-      </w:r>
-      <w:r>
-        <w:rPr>
-          <w:rFonts w:ascii="Verdana" w:hAnsi="Verdana"/>
-        </w:rPr>
-        <w:t xml:space="preserve"> notebook</w:t>
-      </w:r>
-      <w:r>
-        <w:rPr>
-          <w:rFonts w:ascii="Verdana" w:hAnsi="Verdana"/>
-        </w:rPr>
-        <w:t>s</w:t>
+        <w:t>Add page while saying previous sentence]</w:t>
+      </w:r>
+      <w:r>
+        <w:rPr>
+          <w:rFonts w:ascii="Verdana" w:hAnsi="Verdana"/>
+        </w:rPr>
+        <w:t xml:space="preserve"> I just added a notebook</w:t>
       </w:r>
       <w:r>
         <w:rPr>
@@ -231,13 +199,7 @@
         <w:rPr>
           <w:rFonts w:ascii="Verdana" w:hAnsi="Verdana"/>
         </w:rPr>
-        <w:t>s</w:t>
-      </w:r>
-      <w:r>
-        <w:rPr>
-          <w:rFonts w:ascii="Verdana" w:hAnsi="Verdana"/>
-        </w:rPr>
-        <w:t xml:space="preserve"> by clicking on the “add page” button</w:t>
+        <w:t xml:space="preserve"> called Class Schedule by clicking on the “add page” button</w:t>
       </w:r>
       <w:r>
         <w:rPr>
@@ -255,13 +217,25 @@
         <w:rPr>
           <w:rFonts w:ascii="Verdana" w:hAnsi="Verdana"/>
         </w:rPr>
-        <w:t>Now I’m going to edit my spring semester notebook and add my</w:t>
-      </w:r>
-      <w:r>
-        <w:rPr>
-          <w:rFonts w:ascii="Verdana" w:hAnsi="Verdana"/>
-        </w:rPr>
-        <w:t xml:space="preserve"> class times and room numbers</w:t>
+        <w:t xml:space="preserve">I’m </w:t>
+      </w:r>
+      <w:r>
+        <w:rPr>
+          <w:rFonts w:ascii="Verdana" w:hAnsi="Verdana"/>
+        </w:rPr>
+        <w:t xml:space="preserve">going to list </w:t>
+      </w:r>
+      <w:r>
+        <w:rPr>
+          <w:rFonts w:ascii="Verdana" w:hAnsi="Verdana"/>
+        </w:rPr>
+        <w:t>all my classes</w:t>
+      </w:r>
+      <w:r>
+        <w:rPr>
+          <w:rFonts w:ascii="Verdana" w:hAnsi="Verdana"/>
+        </w:rPr>
+        <w:t>, class times and room numbers</w:t>
       </w:r>
       <w:r>
         <w:rPr>
@@ -567,6 +541,8 @@
         </w:rPr>
         <w:t xml:space="preserve"> be</w:t>
       </w:r>
+      <w:bookmarkStart w:id="0" w:name="_GoBack"/>
+      <w:bookmarkEnd w:id="0"/>
       <w:r>
         <w:rPr>
           <w:rFonts w:ascii="Verdana" w:hAnsi="Verdana"/>

</xml_diff>

<commit_message>
Updated notebook video outline
</commit_message>
<xml_diff>
--- a/Video Scripts/notebook outline.docx
+++ b/Video Scripts/notebook outline.docx
@@ -12,96 +12,278 @@
         <w:rPr>
           <w:rFonts w:ascii="Verdana" w:hAnsi="Verdana"/>
         </w:rPr>
-        <w:t>Hello and thank you for choosing Toodledo. In this video you will lear</w:t>
-      </w:r>
-      <w:r>
-        <w:rPr>
-          <w:rFonts w:ascii="Verdana" w:hAnsi="Verdana"/>
-        </w:rPr>
-        <w:t>n about the Notebook section. I will di</w:t>
-      </w:r>
-      <w:r>
-        <w:rPr>
-          <w:rFonts w:ascii="Verdana" w:hAnsi="Verdana"/>
-        </w:rPr>
-        <w:t>scuss the function of notebooks, how to add and edit them, Notebook folders, and sorting</w:t>
-      </w:r>
-      <w:r>
-        <w:rPr>
-          <w:rFonts w:ascii="Verdana" w:hAnsi="Verdana"/>
-        </w:rPr>
-        <w:t>.</w:t>
-      </w:r>
-    </w:p>
-    <w:p>
-      <w:pPr>
-        <w:rPr>
-          <w:rFonts w:ascii="Verdana" w:hAnsi="Verdana"/>
-        </w:rPr>
-      </w:pPr>
-    </w:p>
-    <w:p>
-      <w:pPr>
-        <w:rPr>
-          <w:rFonts w:ascii="Verdana" w:hAnsi="Verdana"/>
-        </w:rPr>
-      </w:pPr>
-      <w:r>
-        <w:rPr>
-          <w:rFonts w:ascii="Verdana" w:hAnsi="Verdana"/>
-        </w:rPr>
-        <w:t>Notebooks</w:t>
-      </w:r>
-      <w:r>
-        <w:rPr>
-          <w:rFonts w:ascii="Verdana" w:hAnsi="Verdana"/>
-        </w:rPr>
-        <w:t>:</w:t>
-      </w:r>
-    </w:p>
-    <w:p>
-      <w:pPr>
-        <w:rPr>
-          <w:rFonts w:ascii="Verdana" w:hAnsi="Verdana"/>
-        </w:rPr>
-      </w:pPr>
-      <w:r>
-        <w:rPr>
-          <w:rFonts w:ascii="Verdana" w:hAnsi="Verdana"/>
-        </w:rPr>
-        <w:t>(Not sure if I should call notebook entries pages or notebooks?)</w:t>
-      </w:r>
-    </w:p>
-    <w:p>
-      <w:pPr>
-        <w:rPr>
-          <w:rFonts w:ascii="Verdana" w:hAnsi="Verdana"/>
-        </w:rPr>
-      </w:pPr>
-    </w:p>
-    <w:p>
-      <w:pPr>
-        <w:rPr>
-          <w:rFonts w:ascii="Verdana" w:hAnsi="Verdana"/>
-        </w:rPr>
-      </w:pPr>
-      <w:r>
-        <w:rPr>
-          <w:rFonts w:ascii="Verdana" w:hAnsi="Verdana"/>
-        </w:rPr>
-        <w:t xml:space="preserve">[Have some pages already listed] </w:t>
-      </w:r>
-      <w:r>
-        <w:rPr>
-          <w:rFonts w:ascii="Verdana" w:hAnsi="Verdana"/>
-        </w:rPr>
-        <w:t>To begin, you can find the notebook section by clicking on this tab</w:t>
-      </w:r>
-      <w:r>
-        <w:rPr>
-          <w:rFonts w:ascii="Verdana" w:hAnsi="Verdana"/>
-        </w:rPr>
-        <w:t>.</w:t>
+        <w:t>[Notes to have prepared and sorted into "Work" and "Personal" folders:</w:t>
+      </w:r>
+    </w:p>
+    <w:p>
+      <w:pPr>
+        <w:rPr>
+          <w:rFonts w:ascii="Verdana" w:hAnsi="Verdana"/>
+        </w:rPr>
+      </w:pPr>
+    </w:p>
+    <w:p>
+      <w:pPr>
+        <w:rPr>
+          <w:rFonts w:ascii="Verdana" w:hAnsi="Verdana"/>
+        </w:rPr>
+      </w:pPr>
+      <w:r>
+        <w:rPr>
+          <w:rFonts w:ascii="Verdana" w:hAnsi="Verdana"/>
+        </w:rPr>
+        <w:t>Ideas for kitchen remodel</w:t>
+      </w:r>
+    </w:p>
+    <w:p>
+      <w:pPr>
+        <w:rPr>
+          <w:rFonts w:ascii="Verdana" w:hAnsi="Verdana"/>
+        </w:rPr>
+      </w:pPr>
+      <w:r>
+        <w:rPr>
+          <w:rFonts w:ascii="Verdana" w:hAnsi="Verdana"/>
+        </w:rPr>
+        <w:t>Talking points for phone interview with Jason</w:t>
+      </w:r>
+    </w:p>
+    <w:p>
+      <w:pPr>
+        <w:rPr>
+          <w:rFonts w:ascii="Verdana" w:hAnsi="Verdana"/>
+        </w:rPr>
+      </w:pPr>
+      <w:r>
+        <w:rPr>
+          <w:rFonts w:ascii="Verdana" w:hAnsi="Verdana"/>
+        </w:rPr>
+        <w:t>Rough Draft of business proposal</w:t>
+      </w:r>
+    </w:p>
+    <w:p>
+      <w:pPr>
+        <w:rPr>
+          <w:rFonts w:ascii="Verdana" w:hAnsi="Verdana"/>
+        </w:rPr>
+      </w:pPr>
+      <w:r>
+        <w:rPr>
+          <w:rFonts w:ascii="Verdana" w:hAnsi="Verdana"/>
+        </w:rPr>
+        <w:t>Famous Quotes</w:t>
+      </w:r>
+    </w:p>
+    <w:p>
+      <w:pPr>
+        <w:rPr>
+          <w:rFonts w:ascii="Verdana" w:hAnsi="Verdana"/>
+        </w:rPr>
+      </w:pPr>
+      <w:r>
+        <w:rPr>
+          <w:rFonts w:ascii="Verdana" w:hAnsi="Verdana"/>
+        </w:rPr>
+        <w:t>Dream journal</w:t>
+      </w:r>
+    </w:p>
+    <w:p>
+      <w:pPr>
+        <w:rPr>
+          <w:rFonts w:ascii="Verdana" w:hAnsi="Verdana"/>
+        </w:rPr>
+      </w:pPr>
+      <w:r>
+        <w:rPr>
+          <w:rFonts w:ascii="Verdana" w:hAnsi="Verdana"/>
+        </w:rPr>
+        <w:t>Favorite Recipes</w:t>
+      </w:r>
+    </w:p>
+    <w:p>
+      <w:pPr>
+        <w:rPr>
+          <w:rFonts w:ascii="Verdana" w:hAnsi="Verdana"/>
+        </w:rPr>
+      </w:pPr>
+      <w:r>
+        <w:rPr>
+          <w:rFonts w:ascii="Verdana" w:hAnsi="Verdana"/>
+        </w:rPr>
+        <w:t>]</w:t>
+      </w:r>
+    </w:p>
+    <w:p>
+      <w:pPr>
+        <w:rPr>
+          <w:rFonts w:ascii="Verdana" w:hAnsi="Verdana"/>
+        </w:rPr>
+      </w:pPr>
+    </w:p>
+    <w:p>
+      <w:pPr>
+        <w:rPr>
+          <w:rFonts w:ascii="Verdana" w:hAnsi="Verdana"/>
+        </w:rPr>
+      </w:pPr>
+      <w:r>
+        <w:rPr>
+          <w:rFonts w:ascii="Verdana" w:hAnsi="Verdana"/>
+        </w:rPr>
+        <w:t>Hello and thank you for choosing Toodledo. In this video we will learn about the Notes section. I will discuss the purpose of the notes section, how to add notes, edit notes, organize them into folders, sort them and search for specific entries.</w:t>
+      </w:r>
+    </w:p>
+    <w:p>
+      <w:pPr>
+        <w:rPr>
+          <w:rFonts w:ascii="Verdana" w:hAnsi="Verdana"/>
+        </w:rPr>
+      </w:pPr>
+    </w:p>
+    <w:p>
+      <w:pPr>
+        <w:rPr>
+          <w:rFonts w:ascii="Verdana" w:hAnsi="Verdana"/>
+        </w:rPr>
+      </w:pPr>
+      <w:r>
+        <w:rPr>
+          <w:rFonts w:ascii="Verdana" w:hAnsi="Verdana"/>
+        </w:rPr>
+        <w:t>To begin, you can find the notes section by clicking on this tab at the top of the page. Notes are a simple and convenient way to store any type of information that doesn't belong in the tasks section. This could be reference material, like notes from a school lecture, or it could be a list of your favorite recipes. You can store any text that you want.</w:t>
+      </w:r>
+    </w:p>
+    <w:p>
+      <w:pPr>
+        <w:rPr>
+          <w:rFonts w:ascii="Verdana" w:hAnsi="Verdana"/>
+        </w:rPr>
+      </w:pPr>
+    </w:p>
+    <w:p>
+      <w:pPr>
+        <w:rPr>
+          <w:rFonts w:ascii="Verdana" w:hAnsi="Verdana"/>
+        </w:rPr>
+      </w:pPr>
+      <w:r>
+        <w:rPr>
+          <w:rFonts w:ascii="Verdana" w:hAnsi="Verdana"/>
+        </w:rPr>
+        <w:t>To add a note, click the "Add Note" button in the toolbar.  It will open a blank note on the right side of the page.  You can enter [type "Class Schedule"] a title here, and type the contents of the note here [Type while saying] I’m going to list all my classes, class times and room numbers for this semester. Toodledo supports these HTML tags shown here [point], so I will use the “bold” tag for my class names. There I just finished entering my class information and I’m going to click here to save.</w:t>
+      </w:r>
+    </w:p>
+    <w:p>
+      <w:pPr>
+        <w:rPr>
+          <w:rFonts w:ascii="Verdana" w:hAnsi="Verdana"/>
+        </w:rPr>
+      </w:pPr>
+    </w:p>
+    <w:p>
+      <w:pPr>
+        <w:rPr>
+          <w:rFonts w:ascii="Verdana" w:hAnsi="Verdana"/>
+        </w:rPr>
+      </w:pPr>
+      <w:r>
+        <w:rPr>
+          <w:rFonts w:ascii="Verdana" w:hAnsi="Verdana"/>
+        </w:rPr>
+        <w:t xml:space="preserve">If you click on folders, you’ll see them listed here. </w:t>
+      </w:r>
+      <w:r>
+        <w:rPr>
+          <w:rFonts w:ascii="Verdana" w:hAnsi="Verdana"/>
+        </w:rPr>
+        <w:t xml:space="preserve">[while saying next sentence, click on a folder to show that it changes what is displayed] </w:t>
+      </w:r>
+      <w:r>
+        <w:rPr>
+          <w:rFonts w:ascii="Verdana" w:hAnsi="Verdana"/>
+        </w:rPr>
+        <w:t>Folders conveniently transfer over from the task section, but I’m going to add an additional folder to accommodate my new entries [add "School" while saying last sentence]. Now, I'll go back to my class schedule and assign it to a folder. To edit a note, click the "edit" button and then enter the new information [select school folder].  Remember to press the save button when you are done.</w:t>
+      </w:r>
+    </w:p>
+    <w:p>
+      <w:pPr>
+        <w:rPr>
+          <w:rFonts w:ascii="Verdana" w:hAnsi="Verdana"/>
+        </w:rPr>
+      </w:pPr>
+    </w:p>
+    <w:p>
+      <w:pPr>
+        <w:rPr>
+          <w:rFonts w:ascii="Verdana" w:hAnsi="Verdana"/>
+        </w:rPr>
+      </w:pPr>
+      <w:r>
+        <w:rPr>
+          <w:rFonts w:ascii="Verdana" w:hAnsi="Verdana"/>
+        </w:rPr>
+        <w:t xml:space="preserve">To sort your list click the sort icon in the toolbar. </w:t>
+      </w:r>
+      <w:r>
+        <w:rPr>
+          <w:rFonts w:ascii="Verdana" w:hAnsi="Verdana"/>
+        </w:rPr>
+        <w:t xml:space="preserve">There are four different sort options. I’m going to </w:t>
+      </w:r>
+      <w:r>
+        <w:rPr>
+          <w:rFonts w:ascii="Verdana" w:hAnsi="Verdana"/>
+        </w:rPr>
+        <w:t xml:space="preserve">sort by </w:t>
+      </w:r>
+      <w:r>
+        <w:rPr>
+          <w:rFonts w:ascii="Verdana" w:hAnsi="Verdana"/>
+        </w:rPr>
+        <w:t>“date modified”</w:t>
+      </w:r>
+      <w:r>
+        <w:rPr>
+          <w:rFonts w:ascii="Verdana" w:hAnsi="Verdana"/>
+        </w:rPr>
+        <w:t xml:space="preserve">, so </w:t>
+      </w:r>
+      <w:r>
+        <w:rPr>
+          <w:rFonts w:ascii="Verdana" w:hAnsi="Verdana"/>
+        </w:rPr>
+        <w:t xml:space="preserve">that </w:t>
+      </w:r>
+      <w:r>
+        <w:rPr>
+          <w:rFonts w:ascii="Verdana" w:hAnsi="Verdana"/>
+        </w:rPr>
+        <w:t xml:space="preserve">my </w:t>
+      </w:r>
+      <w:r>
+        <w:rPr>
+          <w:rFonts w:ascii="Verdana" w:hAnsi="Verdana"/>
+        </w:rPr>
+        <w:t>more recent notes are at the top</w:t>
+      </w:r>
+      <w:r>
+        <w:rPr>
+          <w:rFonts w:ascii="Verdana" w:hAnsi="Verdana"/>
+        </w:rPr>
+        <w:t xml:space="preserve">. This button here is to open and close </w:t>
+      </w:r>
+      <w:r>
+        <w:rPr>
+          <w:rFonts w:ascii="Verdana" w:hAnsi="Verdana"/>
+        </w:rPr>
+        <w:lastRenderedPageBreak/>
+        <w:t xml:space="preserve">dividers. You can also open and close individual dividers by clicking </w:t>
+      </w:r>
+      <w:r>
+        <w:rPr>
+          <w:rFonts w:ascii="Verdana" w:hAnsi="Verdana"/>
+        </w:rPr>
+        <w:t xml:space="preserve">on them. </w:t>
       </w:r>
       <w:r>
         <w:rPr>
@@ -113,433 +295,53 @@
         <w:rPr>
           <w:rFonts w:ascii="Verdana" w:hAnsi="Verdana"/>
         </w:rPr>
-        <w:t>Notebooks are a simple way to store any information necessary from school lectures to grocery lists</w:t>
-      </w:r>
-      <w:r>
-        <w:rPr>
-          <w:rFonts w:ascii="Verdana" w:hAnsi="Verdana"/>
-        </w:rPr>
-        <w:t>.</w:t>
-      </w:r>
-      <w:r>
-        <w:rPr>
-          <w:rFonts w:ascii="Verdana" w:hAnsi="Verdana"/>
-        </w:rPr>
-        <w:t xml:space="preserve"> </w:t>
-      </w:r>
-      <w:r>
-        <w:rPr>
-          <w:rFonts w:ascii="Verdana" w:hAnsi="Verdana"/>
-        </w:rPr>
-        <w:t>You can organize them into folder</w:t>
-      </w:r>
-      <w:r>
-        <w:rPr>
-          <w:rFonts w:ascii="Verdana" w:hAnsi="Verdana"/>
-        </w:rPr>
-        <w:t>s</w:t>
-      </w:r>
-      <w:r>
-        <w:rPr>
-          <w:rFonts w:ascii="Verdana" w:hAnsi="Verdana"/>
-        </w:rPr>
-        <w:t xml:space="preserve"> and keep a</w:t>
-      </w:r>
-      <w:r>
-        <w:rPr>
-          <w:rFonts w:ascii="Verdana" w:hAnsi="Verdana"/>
-        </w:rPr>
-        <w:t xml:space="preserve"> </w:t>
-      </w:r>
-      <w:r>
-        <w:rPr>
-          <w:rFonts w:ascii="Verdana" w:hAnsi="Verdana"/>
-        </w:rPr>
-        <w:t xml:space="preserve">large </w:t>
-      </w:r>
-      <w:r>
-        <w:rPr>
-          <w:rFonts w:ascii="Verdana" w:hAnsi="Verdana"/>
-        </w:rPr>
-        <w:t>amount of information stored</w:t>
-      </w:r>
-      <w:proofErr w:type="gramStart"/>
-      <w:r>
-        <w:rPr>
-          <w:rFonts w:ascii="Verdana" w:hAnsi="Verdana"/>
-        </w:rPr>
-        <w:t>.</w:t>
-      </w:r>
-      <w:r>
-        <w:rPr>
-          <w:rFonts w:ascii="Verdana" w:hAnsi="Verdana"/>
-        </w:rPr>
-        <w:t>[</w:t>
-      </w:r>
-      <w:proofErr w:type="gramEnd"/>
-      <w:r>
-        <w:rPr>
-          <w:rFonts w:ascii="Verdana" w:hAnsi="Verdana"/>
-        </w:rPr>
-        <w:t>Add page while saying previous sentence]</w:t>
-      </w:r>
-      <w:r>
-        <w:rPr>
-          <w:rFonts w:ascii="Verdana" w:hAnsi="Verdana"/>
-        </w:rPr>
-        <w:t xml:space="preserve"> I just added a notebook</w:t>
-      </w:r>
-      <w:r>
-        <w:rPr>
-          <w:rFonts w:ascii="Verdana" w:hAnsi="Verdana"/>
-        </w:rPr>
-        <w:t>/page</w:t>
-      </w:r>
-      <w:r>
-        <w:rPr>
-          <w:rFonts w:ascii="Verdana" w:hAnsi="Verdana"/>
-        </w:rPr>
-        <w:t xml:space="preserve"> called Class Schedule by clicking on the “add page” button</w:t>
-      </w:r>
-      <w:r>
-        <w:rPr>
-          <w:rFonts w:ascii="Verdana" w:hAnsi="Verdana"/>
-        </w:rPr>
-        <w:t xml:space="preserve">. </w:t>
-      </w:r>
-      <w:r>
-        <w:rPr>
-          <w:rFonts w:ascii="Verdana" w:hAnsi="Verdana"/>
-        </w:rPr>
-        <w:t xml:space="preserve">[Type while saying] </w:t>
-      </w:r>
-      <w:r>
-        <w:rPr>
-          <w:rFonts w:ascii="Verdana" w:hAnsi="Verdana"/>
-        </w:rPr>
-        <w:t xml:space="preserve">I’m </w:t>
-      </w:r>
-      <w:r>
-        <w:rPr>
-          <w:rFonts w:ascii="Verdana" w:hAnsi="Verdana"/>
-        </w:rPr>
-        <w:t xml:space="preserve">going to list </w:t>
-      </w:r>
-      <w:r>
-        <w:rPr>
-          <w:rFonts w:ascii="Verdana" w:hAnsi="Verdana"/>
-        </w:rPr>
-        <w:t>all my classes</w:t>
-      </w:r>
-      <w:r>
-        <w:rPr>
-          <w:rFonts w:ascii="Verdana" w:hAnsi="Verdana"/>
-        </w:rPr>
-        <w:t>, class times and room numbers</w:t>
-      </w:r>
-      <w:r>
-        <w:rPr>
-          <w:rFonts w:ascii="Verdana" w:hAnsi="Verdana"/>
-        </w:rPr>
-        <w:t xml:space="preserve"> for this semester</w:t>
-      </w:r>
-      <w:r>
-        <w:rPr>
-          <w:rFonts w:ascii="Verdana" w:hAnsi="Verdana"/>
-        </w:rPr>
-        <w:t>.</w:t>
-      </w:r>
-      <w:r>
-        <w:rPr>
-          <w:rFonts w:ascii="Verdana" w:hAnsi="Verdana"/>
-        </w:rPr>
-        <w:t xml:space="preserve"> </w:t>
-      </w:r>
-      <w:r>
-        <w:rPr>
-          <w:rFonts w:ascii="Verdana" w:hAnsi="Verdana"/>
-        </w:rPr>
-        <w:t>Toodledo supports these</w:t>
-      </w:r>
-      <w:r>
-        <w:rPr>
-          <w:rFonts w:ascii="Verdana" w:hAnsi="Verdana"/>
-        </w:rPr>
-        <w:t xml:space="preserve"> </w:t>
-      </w:r>
-      <w:r>
-        <w:rPr>
-          <w:rFonts w:ascii="Verdana" w:hAnsi="Verdana"/>
-        </w:rPr>
-        <w:t>HTML tags shown here</w:t>
-      </w:r>
-      <w:r>
-        <w:rPr>
-          <w:rFonts w:ascii="Verdana" w:hAnsi="Verdana"/>
-        </w:rPr>
-        <w:t xml:space="preserve"> [point]</w:t>
-      </w:r>
-      <w:r>
-        <w:rPr>
-          <w:rFonts w:ascii="Verdana" w:hAnsi="Verdana"/>
-        </w:rPr>
-        <w:t>, so I will use the “bold” tag for my class names. There I just finished inputting my class information and I’m going to click here to save.</w:t>
-      </w:r>
-    </w:p>
-    <w:p>
-      <w:pPr>
-        <w:rPr>
-          <w:rFonts w:ascii="Verdana" w:hAnsi="Verdana"/>
-        </w:rPr>
-      </w:pPr>
-    </w:p>
-    <w:p>
-      <w:pPr>
-        <w:rPr>
-          <w:rFonts w:ascii="Verdana" w:hAnsi="Verdana"/>
-        </w:rPr>
-      </w:pPr>
-      <w:r>
-        <w:rPr>
-          <w:rFonts w:ascii="Verdana" w:hAnsi="Verdana"/>
-        </w:rPr>
-        <w:t>If you click on folders</w:t>
-      </w:r>
-      <w:r>
-        <w:rPr>
-          <w:rFonts w:ascii="Verdana" w:hAnsi="Verdana"/>
-        </w:rPr>
-        <w:t>,</w:t>
-      </w:r>
-      <w:r>
-        <w:rPr>
-          <w:rFonts w:ascii="Verdana" w:hAnsi="Verdana"/>
-        </w:rPr>
-        <w:t xml:space="preserve"> you’ll see them listed here. Folders </w:t>
-      </w:r>
-      <w:r>
-        <w:rPr>
-          <w:rFonts w:ascii="Verdana" w:hAnsi="Verdana"/>
-        </w:rPr>
-        <w:t xml:space="preserve">conveniently transfer over </w:t>
-      </w:r>
-      <w:r>
-        <w:rPr>
-          <w:rFonts w:ascii="Verdana" w:hAnsi="Verdana"/>
-        </w:rPr>
-        <w:t>from the task</w:t>
-      </w:r>
-      <w:r>
-        <w:rPr>
-          <w:rFonts w:ascii="Verdana" w:hAnsi="Verdana"/>
-        </w:rPr>
-        <w:t xml:space="preserve"> section, but I’m going to add some additional folders</w:t>
-      </w:r>
-      <w:r>
-        <w:rPr>
-          <w:rFonts w:ascii="Verdana" w:hAnsi="Verdana"/>
-        </w:rPr>
-        <w:t xml:space="preserve"> to accommodate my new entries</w:t>
-      </w:r>
-      <w:r>
-        <w:rPr>
-          <w:rFonts w:ascii="Verdana" w:hAnsi="Verdana"/>
-        </w:rPr>
-        <w:t>. Now, il</w:t>
-      </w:r>
-      <w:r>
-        <w:rPr>
-          <w:rFonts w:ascii="Verdana" w:hAnsi="Verdana"/>
-        </w:rPr>
-        <w:t>l go back to my class schedule</w:t>
-      </w:r>
-      <w:r>
-        <w:rPr>
-          <w:rFonts w:ascii="Verdana" w:hAnsi="Verdana"/>
-        </w:rPr>
-        <w:t xml:space="preserve"> and assign it to a folder. Now that I’m done with this notebook</w:t>
-      </w:r>
-      <w:r>
-        <w:rPr>
-          <w:rFonts w:ascii="Verdana" w:hAnsi="Verdana"/>
-        </w:rPr>
-        <w:t>/page</w:t>
-      </w:r>
-      <w:r>
-        <w:rPr>
-          <w:rFonts w:ascii="Verdana" w:hAnsi="Verdana"/>
-        </w:rPr>
-        <w:t xml:space="preserve">, I’m going to go down here and click on “insert timestamp”. This is a good way to keep track of when </w:t>
-      </w:r>
-      <w:r>
-        <w:rPr>
-          <w:rFonts w:ascii="Verdana" w:hAnsi="Verdana"/>
-        </w:rPr>
-        <w:t>notebooks/pages are</w:t>
-      </w:r>
-      <w:r>
-        <w:rPr>
-          <w:rFonts w:ascii="Verdana" w:hAnsi="Verdana"/>
-        </w:rPr>
-        <w:t xml:space="preserve"> added and edited.</w:t>
-      </w:r>
-    </w:p>
-    <w:p>
-      <w:pPr>
-        <w:rPr>
-          <w:rFonts w:ascii="Verdana" w:hAnsi="Verdana"/>
-        </w:rPr>
-      </w:pPr>
-    </w:p>
-    <w:p>
-      <w:pPr>
-        <w:rPr>
-          <w:rFonts w:ascii="Verdana" w:hAnsi="Verdana"/>
-        </w:rPr>
-      </w:pPr>
-      <w:r>
-        <w:rPr>
-          <w:rFonts w:ascii="Verdana" w:hAnsi="Verdana"/>
-        </w:rPr>
-        <w:t>I’ve just added a few more pages and now I’m going to sort my list.</w:t>
-      </w:r>
-      <w:r>
-        <w:rPr>
-          <w:rFonts w:ascii="Verdana" w:hAnsi="Verdana"/>
-        </w:rPr>
-        <w:t xml:space="preserve"> [</w:t>
-      </w:r>
-      <w:proofErr w:type="gramStart"/>
-      <w:r>
-        <w:rPr>
-          <w:rFonts w:ascii="Verdana" w:hAnsi="Verdana"/>
-        </w:rPr>
-        <w:t>click</w:t>
-      </w:r>
-      <w:proofErr w:type="gramEnd"/>
-      <w:r>
-        <w:rPr>
-          <w:rFonts w:ascii="Verdana" w:hAnsi="Verdana"/>
-        </w:rPr>
-        <w:t xml:space="preserve"> on sort]</w:t>
-      </w:r>
-      <w:r>
-        <w:rPr>
-          <w:rFonts w:ascii="Verdana" w:hAnsi="Verdana"/>
-        </w:rPr>
-        <w:t xml:space="preserve"> </w:t>
-      </w:r>
-      <w:r>
-        <w:rPr>
-          <w:rFonts w:ascii="Verdana" w:hAnsi="Verdana"/>
-        </w:rPr>
-        <w:t>There are four different sort options, so you can sort your list by any of these</w:t>
-      </w:r>
-      <w:r>
-        <w:rPr>
-          <w:rFonts w:ascii="Verdana" w:hAnsi="Verdana"/>
-        </w:rPr>
-        <w:t>. I’m going</w:t>
-      </w:r>
-      <w:r>
-        <w:rPr>
-          <w:rFonts w:ascii="Verdana" w:hAnsi="Verdana"/>
-        </w:rPr>
-        <w:t xml:space="preserve"> to choose folders, so my </w:t>
-      </w:r>
-      <w:r>
-        <w:rPr>
-          <w:rFonts w:ascii="Verdana" w:hAnsi="Verdana"/>
-        </w:rPr>
-        <w:t>similar notes can be grouped together</w:t>
-      </w:r>
-      <w:r>
-        <w:rPr>
-          <w:rFonts w:ascii="Verdana" w:hAnsi="Verdana"/>
-        </w:rPr>
-        <w:t>. This button here is to open and close dividers. You can also open and</w:t>
-      </w:r>
-      <w:r>
-        <w:rPr>
-          <w:rFonts w:ascii="Verdana" w:hAnsi="Verdana"/>
-        </w:rPr>
-        <w:t xml:space="preserve"> close</w:t>
-      </w:r>
-      <w:r>
-        <w:rPr>
-          <w:rFonts w:ascii="Verdana" w:hAnsi="Verdana"/>
-        </w:rPr>
-        <w:t xml:space="preserve"> individual dividers by clicking here and here you can print your list of notebooks along with the con</w:t>
-      </w:r>
-      <w:r>
-        <w:rPr>
-          <w:rFonts w:ascii="Verdana" w:hAnsi="Verdana"/>
-        </w:rPr>
-        <w:t>tent of</w:t>
-      </w:r>
-      <w:r>
-        <w:rPr>
-          <w:rFonts w:ascii="Verdana" w:hAnsi="Verdana"/>
-        </w:rPr>
-        <w:t xml:space="preserve"> the notebook you choose.</w:t>
-      </w:r>
-    </w:p>
-    <w:p>
-      <w:pPr>
-        <w:rPr>
-          <w:rFonts w:ascii="Verdana" w:hAnsi="Verdana"/>
-        </w:rPr>
-      </w:pPr>
-    </w:p>
-    <w:p>
-      <w:pPr>
-        <w:rPr>
-          <w:rFonts w:ascii="Verdana" w:hAnsi="Verdana"/>
-        </w:rPr>
-      </w:pPr>
-      <w:r>
-        <w:rPr>
-          <w:rFonts w:ascii="Verdana" w:hAnsi="Verdana"/>
-        </w:rPr>
-        <w:t>You’ve just learned about the function of our important notebook section.</w:t>
-      </w:r>
-      <w:r>
-        <w:rPr>
-          <w:rFonts w:ascii="Verdana" w:hAnsi="Verdana"/>
-        </w:rPr>
-        <w:t xml:space="preserve"> In the next video we will learn about the collaboration feature.</w:t>
-      </w:r>
-      <w:r>
-        <w:rPr>
-          <w:rFonts w:ascii="Verdana" w:hAnsi="Verdana"/>
-        </w:rPr>
-        <w:t xml:space="preserve"> </w:t>
-      </w:r>
-      <w:proofErr w:type="spellStart"/>
-      <w:r>
-        <w:rPr>
-          <w:rFonts w:ascii="Verdana" w:hAnsi="Verdana"/>
-        </w:rPr>
-        <w:t>Toodeldo</w:t>
-      </w:r>
-      <w:proofErr w:type="spellEnd"/>
-      <w:r>
-        <w:rPr>
-          <w:rFonts w:ascii="Verdana" w:hAnsi="Verdana"/>
-        </w:rPr>
-        <w:t xml:space="preserve"> is an extremely powerful to-do list than can be customized to work according to your specific needs. </w:t>
-      </w:r>
-      <w:r>
-        <w:rPr>
-          <w:rFonts w:ascii="Verdana" w:hAnsi="Verdana"/>
-        </w:rPr>
-        <w:t>I hope that this video has helped you understand the basics of our service and I hope that Toodledo can help you stay organized and</w:t>
-      </w:r>
-      <w:r>
-        <w:rPr>
-          <w:rFonts w:ascii="Verdana" w:hAnsi="Verdana"/>
-        </w:rPr>
-        <w:t xml:space="preserve"> be</w:t>
+        <w:t>This button allows you to print whats being displayed.</w:t>
+      </w:r>
+    </w:p>
+    <w:p>
+      <w:pPr>
+        <w:rPr>
+          <w:rFonts w:ascii="Verdana" w:hAnsi="Verdana"/>
+        </w:rPr>
+      </w:pPr>
+    </w:p>
+    <w:p>
+      <w:pPr>
+        <w:rPr>
+          <w:rFonts w:ascii="Verdana" w:hAnsi="Verdana"/>
+        </w:rPr>
+      </w:pPr>
+      <w:r>
+        <w:rPr>
+          <w:rFonts w:ascii="Verdana" w:hAnsi="Verdana"/>
+        </w:rPr>
+        <w:t>Once a note is no longer needed, you can delete it by clicking the trash can icon.  If you have lots of notes and need to search for a particular one, you can enter your search phrase in this box. It will initially quickly search for the title of the note, but if you want to search through the contents of the note you can click here.</w:t>
+      </w:r>
+    </w:p>
+    <w:p>
+      <w:pPr>
+        <w:rPr>
+          <w:rFonts w:ascii="Verdana" w:hAnsi="Verdana"/>
+        </w:rPr>
+      </w:pPr>
+    </w:p>
+    <w:p>
+      <w:pPr>
+        <w:rPr>
+          <w:rFonts w:ascii="Verdana" w:hAnsi="Verdana"/>
+        </w:rPr>
+      </w:pPr>
+      <w:r>
+        <w:rPr>
+          <w:rFonts w:ascii="Verdana" w:hAnsi="Verdana"/>
+        </w:rPr>
+        <w:t>You’ve just learned about the function of our notes section. In the next video we wil</w:t>
+      </w:r>
+      <w:r>
+        <w:rPr>
+          <w:rFonts w:ascii="Verdana" w:hAnsi="Verdana"/>
+        </w:rPr>
+        <w:t>l learn about sharing and collaboration</w:t>
       </w:r>
       <w:bookmarkStart w:id="0" w:name="_GoBack"/>
       <w:bookmarkEnd w:id="0"/>
@@ -547,9 +349,17 @@
         <w:rPr>
           <w:rFonts w:ascii="Verdana" w:hAnsi="Verdana"/>
         </w:rPr>
-        <w:t xml:space="preserve"> more productive. Thanks for signing up and again welcome to Toodledo.</w:t>
-      </w:r>
-    </w:p>
+        <w:t>. Toodeldo is an extremely powerful to-do list than can be customized to work according to your specific needs. I hope that this video has helped you understand the basics of our service and I hope that Toodledo can help you stay organized and be more productive. Thanks for signing up and again welcome to Toodledo.</w:t>
+      </w:r>
+    </w:p>
+    <w:p>
+      <w:pPr>
+        <w:rPr>
+          <w:rFonts w:ascii="Verdana" w:hAnsi="Verdana"/>
+        </w:rPr>
+      </w:pPr>
+    </w:p>
+    <w:p/>
     <w:sectPr>
       <w:pgSz w:w="12240" w:h="15840"/>
       <w:pgMar w:top="1440" w:right="1800" w:bottom="1440" w:left="1800" w:header="720" w:footer="720" w:gutter="0"/>

</xml_diff>